<commit_message>
q's to ask aidan
</commit_message>
<xml_diff>
--- a/Things to ask Aidan.docx
+++ b/Things to ask Aidan.docx
@@ -48,6 +48,16 @@
       <w:r>
         <w:tab/>
         <w:t xml:space="preserve">No, they’re not normal staff, completely external and called in </w:t>
+      </w:r>
+    </w:p>
+    <w:p>
+      <w:r>
+        <w:t>Are we actually doing 2 queues? Reception to triage and triage to treatment room?</w:t>
+      </w:r>
+    </w:p>
+    <w:p>
+      <w:r>
+        <w:t>What we should we envision an emergency skipping the other patients but still being entered in that they occupy a treatment room and a doctor?</w:t>
       </w:r>
       <w:bookmarkStart w:id="0" w:name="_GoBack"/>
       <w:bookmarkEnd w:id="0"/>

</xml_diff>

<commit_message>
repo redownloaded and new questions/answers added
</commit_message>
<xml_diff>
--- a/Things to ask Aidan.docx
+++ b/Things to ask Aidan.docx
@@ -3,9 +3,11 @@
 <w:document xmlns:wpc="http://schemas.microsoft.com/office/word/2010/wordprocessingCanvas" xmlns:mc="http://schemas.openxmlformats.org/markup-compatibility/2006" xmlns:o="urn:schemas-microsoft-com:office:office" xmlns:r="http://schemas.openxmlformats.org/officeDocument/2006/relationships" xmlns:m="http://schemas.openxmlformats.org/officeDocument/2006/math" xmlns:v="urn:schemas-microsoft-com:vml" xmlns:wp14="http://schemas.microsoft.com/office/word/2010/wordprocessingDrawing" xmlns:wp="http://schemas.openxmlformats.org/drawingml/2006/wordprocessingDrawing" xmlns:w10="urn:schemas-microsoft-com:office:word" xmlns:w="http://schemas.openxmlformats.org/wordprocessingml/2006/main" xmlns:w14="http://schemas.microsoft.com/office/word/2010/wordml" xmlns:wpg="http://schemas.microsoft.com/office/word/2010/wordprocessingGroup" xmlns:wpi="http://schemas.microsoft.com/office/word/2010/wordprocessingInk" xmlns:wne="http://schemas.microsoft.com/office/word/2006/wordml" xmlns:wps="http://schemas.microsoft.com/office/word/2010/wordprocessingShape" mc:Ignorable="w14 wp14">
   <w:body>
     <w:p>
+      <w:proofErr w:type="gramStart"/>
       <w:r>
         <w:t>Things to ask Aidan?</w:t>
       </w:r>
+      <w:proofErr w:type="gramEnd"/>
     </w:p>
     <w:p>
       <w:r>
@@ -41,7 +43,15 @@
     </w:p>
     <w:p>
       <w:r>
-        <w:t>Are the on-call team a completely separate group of people from the normal everyday staff, or are they the normal staff who are off duty (locum)?</w:t>
+        <w:t xml:space="preserve">Are the on-call team a completely separate group of people from the normal everyday staff, or are they the normal </w:t>
+      </w:r>
+      <w:proofErr w:type="gramStart"/>
+      <w:r>
+        <w:t>staff who are</w:t>
+      </w:r>
+      <w:proofErr w:type="gramEnd"/>
+      <w:r>
+        <w:t xml:space="preserve"> off duty (locum)?</w:t>
       </w:r>
     </w:p>
     <w:p>
@@ -52,15 +62,167 @@
     </w:p>
     <w:p>
       <w:r>
-        <w:t>Are we actually doing 2 queues? Reception to triage and triage to treatment room?</w:t>
+        <w:t xml:space="preserve">Are we actually doing 2 queues? </w:t>
+      </w:r>
+      <w:proofErr w:type="gramStart"/>
+      <w:r>
+        <w:t>Reception to triage and triage to treatment room?</w:t>
+      </w:r>
+      <w:proofErr w:type="gramEnd"/>
+    </w:p>
+    <w:p>
+      <w:r>
+        <w:t>Yeah can do</w:t>
       </w:r>
     </w:p>
     <w:p>
       <w:r>
         <w:t>What we should we envision an emergency skipping the other patients but still being entered in that they occupy a treatment room and a doctor?</w:t>
+      </w:r>
+    </w:p>
+    <w:p>
+      <w:r>
+        <w:t xml:space="preserve">Conscious and unconscious, conscious are asked no matter what, </w:t>
+      </w:r>
+    </w:p>
+    <w:p>
+      <w:r>
+        <w:t>If an emergency comes in do we envision it as they aren’t even spoken to by receptionist or triage nurse, literally straight into the treatment room? Are they a John Doe until details are discovered later?</w:t>
+      </w:r>
+    </w:p>
+    <w:p>
+      <w:r>
+        <w:t xml:space="preserve">Receptionist and triage nurse still involved but literally writing </w:t>
+      </w:r>
+      <w:proofErr w:type="gramStart"/>
+      <w:r>
+        <w:t>john doe</w:t>
+      </w:r>
+      <w:proofErr w:type="gramEnd"/>
+      <w:r>
+        <w:t xml:space="preserve"> and sending them on to treatment.</w:t>
+      </w:r>
+    </w:p>
+    <w:p>
+      <w:proofErr w:type="gramStart"/>
+      <w:r>
+        <w:t>Also possible somebody with no English.</w:t>
+      </w:r>
+      <w:proofErr w:type="gramEnd"/>
+    </w:p>
+    <w:p>
+      <w:r>
+        <w:t xml:space="preserve">How are we telling the system that a treatment room and doctor are free? Is it automatically done every 10minutes or is there a computer interaction </w:t>
+      </w:r>
+      <w:proofErr w:type="spellStart"/>
+      <w:r>
+        <w:t>i.e</w:t>
+      </w:r>
+      <w:proofErr w:type="spellEnd"/>
+      <w:r>
+        <w:t xml:space="preserve"> pushing of a button by the doctor to say “Next patient please?</w:t>
+      </w:r>
+      <w:proofErr w:type="gramStart"/>
+      <w:r>
+        <w:t>”.</w:t>
+      </w:r>
+      <w:proofErr w:type="gramEnd"/>
+    </w:p>
+    <w:p>
+      <w:r>
+        <w:t>A treatment room screen, doctor adds basic details of visit, saving is effectively saying I’m free but still</w:t>
+      </w:r>
+      <w:r>
+        <w:t xml:space="preserve"> w</w:t>
+      </w:r>
+      <w:r>
+        <w:t>aits until their ten minutes is up.</w:t>
+      </w:r>
+    </w:p>
+    <w:p>
+      <w:r>
+        <w:t xml:space="preserve">Is it a log we are keeping of when the patient finishes treatment, details of treatment? </w:t>
+      </w:r>
+      <w:proofErr w:type="gramStart"/>
+      <w:r>
+        <w:t>A log for that patient or for all treatments that day.</w:t>
+      </w:r>
+      <w:proofErr w:type="gramEnd"/>
+    </w:p>
+    <w:p>
+      <w:r>
+        <w:t>Time is probably most important</w:t>
+      </w:r>
+    </w:p>
+    <w:p>
+      <w:r>
+        <w:t>Text file will be sued as an error log</w:t>
       </w:r>
       <w:bookmarkStart w:id="0" w:name="_GoBack"/>
       <w:bookmarkEnd w:id="0"/>
+    </w:p>
+    <w:p>
+      <w:r>
+        <w:t xml:space="preserve">If a patient takes less </w:t>
+      </w:r>
+      <w:proofErr w:type="spellStart"/>
+      <w:r>
+        <w:t>then</w:t>
+      </w:r>
+      <w:proofErr w:type="spellEnd"/>
+      <w:r>
+        <w:t xml:space="preserve"> 10 minutes does the doctor still wait until the 10 min mark before the next patient comes along?</w:t>
+      </w:r>
+    </w:p>
+    <w:p>
+      <w:r>
+        <w:lastRenderedPageBreak/>
+        <w:t>Visit can be extended by multiple 5 minutes in the treatment room class</w:t>
+      </w:r>
+    </w:p>
+    <w:p>
+      <w:r>
+        <w:t>Still 10 minutes even if it is in and out</w:t>
+      </w:r>
+    </w:p>
+    <w:p>
+      <w:r>
+        <w:t>Is there a public screen of the queue that all patients can see?</w:t>
+      </w:r>
+    </w:p>
+    <w:p>
+      <w:r>
+        <w:t xml:space="preserve">Yeah but only </w:t>
+      </w:r>
+      <w:proofErr w:type="gramStart"/>
+      <w:r>
+        <w:t>who’s</w:t>
+      </w:r>
+      <w:proofErr w:type="gramEnd"/>
+      <w:r>
+        <w:t xml:space="preserve"> next</w:t>
+      </w:r>
+    </w:p>
+    <w:p>
+      <w:r>
+        <w:t>Does the waiting time begin as soon as they’re finished with the receptionist takes their details or from when the triage nurse assess them?</w:t>
+      </w:r>
+      <w:r>
+        <w:t xml:space="preserve"> By the triage nurse queue begins</w:t>
+      </w:r>
+    </w:p>
+    <w:p>
+      <w:r>
+        <w:t>Stats management would be better in a database than a text file</w:t>
+      </w:r>
+      <w:r>
+        <w:t>, visit time and exceptional events, stats of breaches of waiting times. Be a nice add on to analyse the stats but not necessary.</w:t>
+      </w:r>
+    </w:p>
+    <w:p>
+      <w:r>
+        <w:t>Do have a staff class!!!</w:t>
+      </w:r>
     </w:p>
     <w:sectPr>
       <w:pgSz w:w="11906" w:h="16838"/>

</xml_diff>